<commit_message>
Subiendo cambios en archivos mejoras
</commit_message>
<xml_diff>
--- a/Documentacion/Manual Usuario.docx
+++ b/Documentacion/Manual Usuario.docx
@@ -4260,6 +4260,7 @@
           <w:bCs/>
           <w:i/>
           <w:iCs/>
+          <w:noProof/>
           <w:spacing w:val="-2"/>
           <w:sz w:val="28"/>
           <w:lang w:eastAsia="en-US"/>
@@ -4479,9 +4480,10 @@
       <w:pPr>
         <w:tabs>
           <w:tab w:val="left" w:pos="860"/>
+          <w:tab w:val="center" w:pos="4419"/>
+          <w:tab w:val="left" w:pos="5556"/>
         </w:tabs>
         <w:spacing w:before="61"/>
-        <w:jc w:val="center"/>
         <w:rPr>
           <w:rFonts w:cstheme="minorHAnsi"/>
           <w:bCs/>
@@ -4492,6 +4494,30 @@
           <w:szCs w:val="24"/>
         </w:rPr>
       </w:pPr>
+      <w:r>
+        <w:rPr>
+          <w:rFonts w:cstheme="minorHAnsi"/>
+          <w:bCs/>
+          <w:i/>
+          <w:iCs/>
+          <w:spacing w:val="-2"/>
+          <w:sz w:val="24"/>
+          <w:szCs w:val="24"/>
+        </w:rPr>
+        <w:tab/>
+      </w:r>
+      <w:r>
+        <w:rPr>
+          <w:rFonts w:cstheme="minorHAnsi"/>
+          <w:bCs/>
+          <w:i/>
+          <w:iCs/>
+          <w:spacing w:val="-2"/>
+          <w:sz w:val="24"/>
+          <w:szCs w:val="24"/>
+        </w:rPr>
+        <w:tab/>
+      </w:r>
       <w:r>
         <w:drawing>
           <wp:anchor distT="0" distB="0" distL="114300" distR="114300" simplePos="0" relativeHeight="251662336" behindDoc="0" locked="0" layoutInCell="1" allowOverlap="1" wp14:anchorId="5ABAA680" wp14:editId="566E1A03">
@@ -4571,6 +4597,32 @@
         </w:rPr>
         <w:t>Sensor DHT11</w:t>
       </w:r>
+      <w:r>
+        <w:rPr>
+          <w:rFonts w:cstheme="minorHAnsi"/>
+          <w:bCs/>
+          <w:i/>
+          <w:iCs/>
+          <w:spacing w:val="-2"/>
+          <w:sz w:val="24"/>
+          <w:szCs w:val="24"/>
+        </w:rPr>
+        <w:t xml:space="preserve"> </w:t>
+      </w:r>
+      <w:bookmarkStart w:id="0" w:name="_Hlk191573506"/>
+      <w:r>
+        <w:rPr>
+          <w:rFonts w:cstheme="minorHAnsi"/>
+          <w:bCs/>
+          <w:i/>
+          <w:iCs/>
+          <w:spacing w:val="-2"/>
+          <w:sz w:val="24"/>
+          <w:szCs w:val="24"/>
+        </w:rPr>
+        <w:t>“Sensor de humedad y temperatura”</w:t>
+      </w:r>
+      <w:bookmarkEnd w:id="0"/>
     </w:p>
     <w:p>
       <w:pPr>
@@ -4610,6 +4662,30 @@
           <w:szCs w:val="24"/>
         </w:rPr>
         <w:t>Sensor DHT22</w:t>
+      </w:r>
+      <w:r>
+        <w:rPr>
+          <w:rFonts w:cstheme="minorHAnsi"/>
+          <w:bCs/>
+          <w:i/>
+          <w:iCs/>
+          <w:spacing w:val="-2"/>
+          <w:sz w:val="24"/>
+          <w:szCs w:val="24"/>
+        </w:rPr>
+        <w:t xml:space="preserve"> </w:t>
+      </w:r>
+      <w:r>
+        <w:rPr>
+          <w:rFonts w:cstheme="minorHAnsi"/>
+          <w:bCs/>
+          <w:i/>
+          <w:iCs/>
+          <w:spacing w:val="-2"/>
+          <w:sz w:val="24"/>
+          <w:szCs w:val="24"/>
+        </w:rPr>
+        <w:t>“Sensor de humedad y temperatura”</w:t>
       </w:r>
     </w:p>
     <w:p>
@@ -4718,6 +4794,54 @@
         </w:rPr>
         <w:t>Sensor BH1750</w:t>
       </w:r>
+      <w:r>
+        <w:rPr>
+          <w:rFonts w:cstheme="minorHAnsi"/>
+          <w:bCs/>
+          <w:i/>
+          <w:iCs/>
+          <w:spacing w:val="-2"/>
+          <w:sz w:val="24"/>
+          <w:szCs w:val="24"/>
+        </w:rPr>
+        <w:t xml:space="preserve"> </w:t>
+      </w:r>
+      <w:r>
+        <w:rPr>
+          <w:rFonts w:cstheme="minorHAnsi"/>
+          <w:bCs/>
+          <w:i/>
+          <w:iCs/>
+          <w:spacing w:val="-2"/>
+          <w:sz w:val="24"/>
+          <w:szCs w:val="24"/>
+        </w:rPr>
+        <w:t xml:space="preserve">“Sensor </w:t>
+      </w:r>
+      <w:r>
+        <w:rPr>
+          <w:rFonts w:cstheme="minorHAnsi"/>
+          <w:bCs/>
+          <w:i/>
+          <w:iCs/>
+          <w:spacing w:val="-2"/>
+          <w:sz w:val="24"/>
+          <w:szCs w:val="24"/>
+        </w:rPr>
+        <w:t>de Luz</w:t>
+      </w:r>
+      <w:r>
+        <w:rPr>
+          <w:rFonts w:cstheme="minorHAnsi"/>
+          <w:bCs/>
+          <w:i/>
+          <w:iCs/>
+          <w:spacing w:val="-2"/>
+          <w:sz w:val="24"/>
+          <w:szCs w:val="24"/>
+        </w:rPr>
+        <w:t>”</w:t>
+      </w:r>
     </w:p>
     <w:p>
       <w:pPr>
@@ -4826,6 +4950,54 @@
           <w:szCs w:val="24"/>
         </w:rPr>
         <w:t>Sensor BMP180</w:t>
+      </w:r>
+      <w:r>
+        <w:rPr>
+          <w:rFonts w:cstheme="minorHAnsi"/>
+          <w:bCs/>
+          <w:i/>
+          <w:iCs/>
+          <w:spacing w:val="-2"/>
+          <w:sz w:val="24"/>
+          <w:szCs w:val="24"/>
+        </w:rPr>
+        <w:t xml:space="preserve"> </w:t>
+      </w:r>
+      <w:r>
+        <w:rPr>
+          <w:rFonts w:cstheme="minorHAnsi"/>
+          <w:bCs/>
+          <w:i/>
+          <w:iCs/>
+          <w:spacing w:val="-2"/>
+          <w:sz w:val="24"/>
+          <w:szCs w:val="24"/>
+        </w:rPr>
+        <w:t>“Sensor de</w:t>
+      </w:r>
+      <w:r>
+        <w:rPr>
+          <w:rFonts w:cstheme="minorHAnsi"/>
+          <w:bCs/>
+          <w:i/>
+          <w:iCs/>
+          <w:spacing w:val="-2"/>
+          <w:sz w:val="24"/>
+          <w:szCs w:val="24"/>
+        </w:rPr>
+        <w:t xml:space="preserve"> Presion Atmosferica</w:t>
+      </w:r>
+      <w:r>
+        <w:rPr>
+          <w:rFonts w:cstheme="minorHAnsi"/>
+          <w:bCs/>
+          <w:i/>
+          <w:iCs/>
+          <w:spacing w:val="-2"/>
+          <w:sz w:val="24"/>
+          <w:szCs w:val="24"/>
+        </w:rPr>
+        <w:t>”</w:t>
       </w:r>
     </w:p>
     <w:p>
@@ -7646,15 +7818,6 @@
   </w:num>
   <w:num w:numId="18" w16cid:durableId="1415709217">
     <w:abstractNumId w:val="17"/>
-    <w:lvlOverride w:ilvl="0"/>
-    <w:lvlOverride w:ilvl="1"/>
-    <w:lvlOverride w:ilvl="2"/>
-    <w:lvlOverride w:ilvl="3"/>
-    <w:lvlOverride w:ilvl="4"/>
-    <w:lvlOverride w:ilvl="5"/>
-    <w:lvlOverride w:ilvl="6"/>
-    <w:lvlOverride w:ilvl="7"/>
-    <w:lvlOverride w:ilvl="8"/>
   </w:num>
   <w:num w:numId="19" w16cid:durableId="80837803">
     <w:abstractNumId w:val="3"/>
@@ -8111,6 +8274,7 @@
   <w:style w:type="character" w:default="1" w:styleId="Fuentedeprrafopredeter">
     <w:name w:val="Default Paragraph Font"/>
     <w:uiPriority w:val="1"/>
+    <w:semiHidden/>
     <w:unhideWhenUsed/>
   </w:style>
   <w:style w:type="table" w:default="1" w:styleId="Tablanormal">

</xml_diff>